<commit_message>
+ Tick Data Processor (TDP) User Guide - draft
</commit_message>
<xml_diff>
--- a/doc/taq-proc-user-guide.docx
+++ b/doc/taq-proc-user-guide.docx
@@ -439,23 +439,7 @@
                                 <w:sz w:val="18"/>
                                 <w:szCs w:val="18"/>
                               </w:rPr>
-                              <w:t xml:space="preserve">20200331 -t </w:t>
-                            </w:r>
-                            <w:r>
-                              <w:rPr>
-                                <w:rFonts w:ascii="Courier New" w:hAnsi="Courier New" w:cs="Lucida Console"/>
-                                <w:sz w:val="18"/>
-                                <w:szCs w:val="18"/>
-                              </w:rPr>
-                              <w:t>master</w:t>
-                            </w:r>
-                            <w:r>
-                              <w:rPr>
-                                <w:rFonts w:ascii="Courier New" w:hAnsi="Courier New" w:cs="Lucida Console"/>
-                                <w:sz w:val="18"/>
-                                <w:szCs w:val="18"/>
-                              </w:rPr>
-                              <w:t xml:space="preserve"> -s A</w:t>
+                              <w:t>20200331 -t master -s A</w:t>
                             </w:r>
                             <w:r>
                               <w:rPr>
@@ -680,23 +664,7 @@
                           <w:sz w:val="18"/>
                           <w:szCs w:val="18"/>
                         </w:rPr>
-                        <w:t xml:space="preserve">20200331 -t </w:t>
-                      </w:r>
-                      <w:r>
-                        <w:rPr>
-                          <w:rFonts w:ascii="Courier New" w:hAnsi="Courier New" w:cs="Lucida Console"/>
-                          <w:sz w:val="18"/>
-                          <w:szCs w:val="18"/>
-                        </w:rPr>
-                        <w:t>master</w:t>
-                      </w:r>
-                      <w:r>
-                        <w:rPr>
-                          <w:rFonts w:ascii="Courier New" w:hAnsi="Courier New" w:cs="Lucida Console"/>
-                          <w:sz w:val="18"/>
-                          <w:szCs w:val="18"/>
-                        </w:rPr>
-                        <w:t xml:space="preserve"> -s A</w:t>
+                        <w:t>20200331 -t master -s A</w:t>
                       </w:r>
                       <w:r>
                         <w:rPr>
@@ -3161,6 +3129,61 @@
                                 <w:rFonts w:ascii="Courier New" w:hAnsi="Courier New" w:cs="Courier New"/>
                                 <w:sz w:val="18"/>
                               </w:rPr>
+                              <w:t>ret_flds</w:t>
+                            </w:r>
+                            <w:proofErr w:type="spellEnd"/>
+                            <w:r>
+                              <w:rPr>
+                                <w:rFonts w:ascii="Courier New" w:hAnsi="Courier New" w:cs="Courier New"/>
+                                <w:sz w:val="18"/>
+                              </w:rPr>
+                              <w:t xml:space="preserve"> = </w:t>
+                            </w:r>
+                            <w:proofErr w:type="spellStart"/>
+                            <w:r>
+                              <w:rPr>
+                                <w:rFonts w:ascii="Courier New" w:hAnsi="Courier New" w:cs="Courier New"/>
+                                <w:sz w:val="18"/>
+                              </w:rPr>
+                              <w:t>ret_json</w:t>
+                            </w:r>
+                            <w:proofErr w:type="spellEnd"/>
+                            <w:r>
+                              <w:rPr>
+                                <w:rFonts w:ascii="Courier New" w:hAnsi="Courier New" w:cs="Courier New"/>
+                                <w:sz w:val="18"/>
+                              </w:rPr>
+                              <w:t>['</w:t>
+                            </w:r>
+                            <w:proofErr w:type="spellStart"/>
+                            <w:r>
+                              <w:rPr>
+                                <w:rFonts w:ascii="Courier New" w:hAnsi="Courier New" w:cs="Courier New"/>
+                                <w:sz w:val="18"/>
+                              </w:rPr>
+                              <w:t>output_fields</w:t>
+                            </w:r>
+                            <w:proofErr w:type="spellEnd"/>
+                            <w:r>
+                              <w:rPr>
+                                <w:rFonts w:ascii="Courier New" w:hAnsi="Courier New" w:cs="Courier New"/>
+                                <w:sz w:val="18"/>
+                              </w:rPr>
+                              <w:t>']</w:t>
+                            </w:r>
+                            <w:r>
+                              <w:rPr>
+                                <w:rFonts w:ascii="Courier New" w:hAnsi="Courier New" w:cs="Courier New"/>
+                                <w:sz w:val="18"/>
+                              </w:rPr>
+                              <w:br/>
+                            </w:r>
+                            <w:proofErr w:type="spellStart"/>
+                            <w:r>
+                              <w:rPr>
+                                <w:rFonts w:ascii="Courier New" w:hAnsi="Courier New" w:cs="Courier New"/>
+                                <w:sz w:val="18"/>
+                              </w:rPr>
                               <w:t>ret_df</w:t>
                             </w:r>
                             <w:proofErr w:type="spellEnd"/>
@@ -3695,6 +3718,61 @@
                           <w:rFonts w:ascii="Courier New" w:hAnsi="Courier New" w:cs="Courier New"/>
                           <w:sz w:val="18"/>
                         </w:rPr>
+                        <w:t>ret_flds</w:t>
+                      </w:r>
+                      <w:proofErr w:type="spellEnd"/>
+                      <w:r>
+                        <w:rPr>
+                          <w:rFonts w:ascii="Courier New" w:hAnsi="Courier New" w:cs="Courier New"/>
+                          <w:sz w:val="18"/>
+                        </w:rPr>
+                        <w:t xml:space="preserve"> = </w:t>
+                      </w:r>
+                      <w:proofErr w:type="spellStart"/>
+                      <w:r>
+                        <w:rPr>
+                          <w:rFonts w:ascii="Courier New" w:hAnsi="Courier New" w:cs="Courier New"/>
+                          <w:sz w:val="18"/>
+                        </w:rPr>
+                        <w:t>ret_json</w:t>
+                      </w:r>
+                      <w:proofErr w:type="spellEnd"/>
+                      <w:r>
+                        <w:rPr>
+                          <w:rFonts w:ascii="Courier New" w:hAnsi="Courier New" w:cs="Courier New"/>
+                          <w:sz w:val="18"/>
+                        </w:rPr>
+                        <w:t>['</w:t>
+                      </w:r>
+                      <w:proofErr w:type="spellStart"/>
+                      <w:r>
+                        <w:rPr>
+                          <w:rFonts w:ascii="Courier New" w:hAnsi="Courier New" w:cs="Courier New"/>
+                          <w:sz w:val="18"/>
+                        </w:rPr>
+                        <w:t>output_fields</w:t>
+                      </w:r>
+                      <w:proofErr w:type="spellEnd"/>
+                      <w:r>
+                        <w:rPr>
+                          <w:rFonts w:ascii="Courier New" w:hAnsi="Courier New" w:cs="Courier New"/>
+                          <w:sz w:val="18"/>
+                        </w:rPr>
+                        <w:t>']</w:t>
+                      </w:r>
+                      <w:r>
+                        <w:rPr>
+                          <w:rFonts w:ascii="Courier New" w:hAnsi="Courier New" w:cs="Courier New"/>
+                          <w:sz w:val="18"/>
+                        </w:rPr>
+                        <w:br/>
+                      </w:r>
+                      <w:proofErr w:type="spellStart"/>
+                      <w:r>
+                        <w:rPr>
+                          <w:rFonts w:ascii="Courier New" w:hAnsi="Courier New" w:cs="Courier New"/>
+                          <w:sz w:val="18"/>
+                        </w:rPr>
                         <w:t>ret_df</w:t>
                       </w:r>
                       <w:proofErr w:type="spellEnd"/>
@@ -4399,7 +4477,16 @@
           </w:tcPr>
           <w:p>
             <w:r>
-              <w:t>List of fields names</w:t>
+              <w:t xml:space="preserve">List of </w:t>
+            </w:r>
+            <w:r>
+              <w:t xml:space="preserve">tuples: </w:t>
+            </w:r>
+            <w:r>
+              <w:t>field name</w:t>
+            </w:r>
+            <w:r>
+              <w:t>, datatypes and required flag</w:t>
             </w:r>
           </w:p>
         </w:tc>
@@ -4409,7 +4496,7 @@
           </w:tcPr>
           <w:p>
             <w:r>
-              <w:t>Lists of arguments by name</w:t>
+              <w:t>Lists arguments’ names and datatypes</w:t>
             </w:r>
           </w:p>
         </w:tc>
@@ -4453,16 +4540,7 @@
           </w:tcPr>
           <w:p>
             <w:r>
-              <w:t>Lists arguments’ name</w:t>
-            </w:r>
-            <w:r>
-              <w:t>s</w:t>
-            </w:r>
-            <w:r>
-              <w:t xml:space="preserve"> and data</w:t>
-            </w:r>
-            <w:r>
-              <w:t>types</w:t>
+              <w:t>Lists of arguments by name</w:t>
             </w:r>
           </w:p>
         </w:tc>

</xml_diff>